<commit_message>
Second commit, added JS to manipulate DOM on home and contact, also made form with JS validation
</commit_message>
<xml_diff>
--- a/Web Design and Development CA.docx
+++ b/Web Design and Development CA.docx
@@ -227,7 +227,6 @@
               <w:szCs w:val="50"/>
             </w:rPr>
           </w:pPr>
-          <w:proofErr w:type="gramStart"/>
           <w:r>
             <w:rPr>
               <w:rFonts w:ascii="Times New Roman" w:hAnsi="Times New Roman" w:cs="Times New Roman"/>
@@ -235,17 +234,7 @@
               <w:sz w:val="50"/>
               <w:szCs w:val="50"/>
             </w:rPr>
-            <w:t>Benefit</w:t>
-          </w:r>
-          <w:proofErr w:type="gramEnd"/>
-          <w:r>
-            <w:rPr>
-              <w:rFonts w:ascii="Times New Roman" w:hAnsi="Times New Roman" w:cs="Times New Roman"/>
-              <w:color w:val="4F81BD" w:themeColor="accent1"/>
-              <w:sz w:val="50"/>
-              <w:szCs w:val="50"/>
-            </w:rPr>
-            <w:t xml:space="preserve"> of Education Website Report</w:t>
+            <w:t>Benefit of Education Website Report</w:t>
           </w:r>
         </w:p>
         <w:p>
@@ -966,8 +955,22 @@
           <w:ilvl w:val="0"/>
           <w:numId w:val="4"/>
         </w:numPr>
-      </w:pPr>
-      <w:r>
+        <w:rPr>
+          <w:b/>
+          <w:bCs/>
+          <w:i/>
+          <w:iCs/>
+          <w:u w:val="single"/>
+        </w:rPr>
+      </w:pPr>
+      <w:r>
+        <w:rPr>
+          <w:b/>
+          <w:bCs/>
+          <w:i/>
+          <w:iCs/>
+          <w:u w:val="single"/>
+        </w:rPr>
         <w:t>Set up GitHub and make first commit</w:t>
       </w:r>
     </w:p>
@@ -980,13 +983,8 @@
         </w:numPr>
       </w:pPr>
       <w:r>
-        <w:t xml:space="preserve">Create link for </w:t>
-      </w:r>
-      <w:proofErr w:type="spellStart"/>
-      <w:r>
-        <w:t>infinityFree</w:t>
-      </w:r>
-      <w:proofErr w:type="spellEnd"/>
+        <w:t>Create link for infinityFree</w:t>
+      </w:r>
     </w:p>
     <w:p>
       <w:pPr>
@@ -996,6 +994,8 @@
           <w:numId w:val="4"/>
         </w:numPr>
         <w:rPr>
+          <w:b/>
+          <w:bCs/>
           <w:i/>
           <w:iCs/>
           <w:u w:val="single"/>
@@ -1003,6 +1003,8 @@
       </w:pPr>
       <w:r>
         <w:rPr>
+          <w:b/>
+          <w:bCs/>
           <w:i/>
           <w:iCs/>
           <w:u w:val="single"/>
@@ -1011,6 +1013,8 @@
       </w:r>
       <w:r>
         <w:rPr>
+          <w:b/>
+          <w:bCs/>
           <w:i/>
           <w:iCs/>
           <w:u w:val="single"/>
@@ -1019,6 +1023,8 @@
       </w:r>
       <w:r>
         <w:rPr>
+          <w:b/>
+          <w:bCs/>
           <w:i/>
           <w:iCs/>
           <w:u w:val="single"/>
@@ -1095,15 +1101,7 @@
         </w:numPr>
       </w:pPr>
       <w:r>
-        <w:t>Link to video demonstration (</w:t>
-      </w:r>
-      <w:proofErr w:type="spellStart"/>
-      <w:r>
-        <w:t>yt</w:t>
-      </w:r>
-      <w:proofErr w:type="spellEnd"/>
-      <w:r>
-        <w:t>)</w:t>
+        <w:t>Link to video demonstration (yt)</w:t>
       </w:r>
     </w:p>
     <w:p>
@@ -1150,14 +1148,31 @@
         <w:rPr>
           <w:b/>
           <w:bCs/>
+          <w:i/>
+          <w:iCs/>
           <w:sz w:val="32"/>
           <w:szCs w:val="32"/>
-        </w:rPr>
-      </w:pPr>
-      <w:r>
+          <w:u w:val="single"/>
+        </w:rPr>
+      </w:pPr>
+      <w:r>
+        <w:rPr>
+          <w:b/>
+          <w:bCs/>
+          <w:i/>
+          <w:iCs/>
+          <w:u w:val="single"/>
+        </w:rPr>
         <w:t xml:space="preserve">Landing page </w:t>
       </w:r>
       <w:r>
+        <w:rPr>
+          <w:b/>
+          <w:bCs/>
+          <w:i/>
+          <w:iCs/>
+          <w:u w:val="single"/>
+        </w:rPr>
         <w:t xml:space="preserve">with 3 other pages ( home, about, gallery, contact and further reading ) </w:t>
       </w:r>
     </w:p>
@@ -1171,11 +1186,21 @@
         <w:rPr>
           <w:b/>
           <w:bCs/>
+          <w:i/>
+          <w:iCs/>
           <w:sz w:val="32"/>
           <w:szCs w:val="32"/>
-        </w:rPr>
-      </w:pPr>
-      <w:r>
+          <w:u w:val="single"/>
+        </w:rPr>
+      </w:pPr>
+      <w:r>
+        <w:rPr>
+          <w:b/>
+          <w:bCs/>
+          <w:i/>
+          <w:iCs/>
+          <w:u w:val="single"/>
+        </w:rPr>
         <w:t>Gallery with 4 images</w:t>
       </w:r>
     </w:p>
@@ -1194,7 +1219,17 @@
         </w:rPr>
       </w:pPr>
       <w:r>
-        <w:t>Form with 5 fields and JS for validation</w:t>
+        <w:rPr>
+          <w:b/>
+          <w:bCs/>
+          <w:i/>
+          <w:iCs/>
+          <w:u w:val="single"/>
+        </w:rPr>
+        <w:t>Form with 5 fields</w:t>
+      </w:r>
+      <w:r>
+        <w:t xml:space="preserve"> and JS for validation</w:t>
       </w:r>
     </w:p>
     <w:p>
@@ -1232,6 +1267,24 @@
       <w:r>
         <w:t>DOM each page</w:t>
       </w:r>
+      <w:r>
+        <w:t xml:space="preserve"> (click text to reveal more, </w:t>
+      </w:r>
+      <w:r>
+        <w:t xml:space="preserve">onmouse over to find about more about </w:t>
+      </w:r>
+      <w:r>
+        <w:t>image</w:t>
+      </w:r>
+      <w:r>
+        <w:t>, click authors name to find recommended reading</w:t>
+      </w:r>
+      <w:r>
+        <w:t>, click to hide text and try to answer questions</w:t>
+      </w:r>
+      <w:r>
+        <w:t xml:space="preserve"> click to reveal answers then</w:t>
+      </w:r>
     </w:p>
     <w:p>
       <w:pPr>
@@ -1243,15 +1296,53 @@
         <w:rPr>
           <w:b/>
           <w:bCs/>
+          <w:i/>
+          <w:iCs/>
           <w:sz w:val="32"/>
           <w:szCs w:val="32"/>
-        </w:rPr>
-      </w:pPr>
-      <w:r>
+          <w:u w:val="single"/>
+        </w:rPr>
+      </w:pPr>
+      <w:r>
+        <w:rPr>
+          <w:b/>
+          <w:bCs/>
+          <w:i/>
+          <w:iCs/>
+          <w:u w:val="single"/>
+        </w:rPr>
         <w:t>Responsive, link to each site working</w:t>
       </w:r>
       <w:r>
+        <w:rPr>
+          <w:b/>
+          <w:bCs/>
+          <w:i/>
+          <w:iCs/>
+          <w:u w:val="single"/>
+        </w:rPr>
         <w:t xml:space="preserve"> on nav bar</w:t>
+      </w:r>
+    </w:p>
+    <w:p>
+      <w:pPr>
+        <w:pStyle w:val="ListParagraph"/>
+        <w:numPr>
+          <w:ilvl w:val="0"/>
+          <w:numId w:val="5"/>
+        </w:numPr>
+        <w:rPr>
+          <w:b/>
+          <w:bCs/>
+          <w:sz w:val="32"/>
+          <w:szCs w:val="32"/>
+        </w:rPr>
+      </w:pPr>
+      <w:r>
+        <w:t xml:space="preserve">For further reading have list of 5-7 authors and 3-5 books of theirs, </w:t>
+      </w:r>
+      <w:r>
+        <w:t>reveal books when mouse over or click</w:t>
       </w:r>
     </w:p>
     <w:p>
@@ -1317,21 +1408,7 @@
         <w:rPr>
           <w:color w:val="212121"/>
         </w:rPr>
-        <w:t xml:space="preserve">exponentially, all three of us would have more free time to ourselves while at the same time working together on all parts of the projects, be it the IPO chart or the Pseudocode, it did not matter as long as we were in contact we would get passed any problems that would arise. Although we did of course give specific roles to each group member, in my group there was three people, one of them was me, one was a friend from my last </w:t>
-      </w:r>
-      <w:proofErr w:type="gramStart"/>
-      <w:r>
-        <w:rPr>
-          <w:color w:val="212121"/>
-        </w:rPr>
-        <w:t>school</w:t>
-      </w:r>
-      <w:proofErr w:type="gramEnd"/>
-      <w:r>
-        <w:rPr>
-          <w:color w:val="212121"/>
-        </w:rPr>
-        <w:t xml:space="preserve"> and the other was a newly met friend I got to know when I started in this school.” </w:t>
+        <w:t xml:space="preserve">exponentially, all three of us would have more free time to ourselves while at the same time working together on all parts of the projects, be it the IPO chart or the Pseudocode, it did not matter as long as we were in contact we would get passed any problems that would arise. Although we did of course give specific roles to each group member, in my group there was three people, one of them was me, one was a friend from my last school and the other was a newly met friend I got to know when I started in this school.” </w:t>
       </w:r>
     </w:p>
     <w:p>
@@ -1385,35 +1462,7 @@
         <w:rPr>
           <w:color w:val="212121"/>
         </w:rPr>
-        <w:t xml:space="preserve">“When I’m doing </w:t>
-      </w:r>
-      <w:proofErr w:type="gramStart"/>
-      <w:r>
-        <w:rPr>
-          <w:color w:val="212121"/>
-        </w:rPr>
-        <w:t>assignments</w:t>
-      </w:r>
-      <w:proofErr w:type="gramEnd"/>
-      <w:r>
-        <w:rPr>
-          <w:color w:val="212121"/>
-        </w:rPr>
-        <w:t xml:space="preserve"> I always try to think through the project and outline the work on paper. I have had to learn to develop good decision making and sometimes I have had to take the odd risk. I have found that using the “six hats” approach by Edward de Bono, I am able to now just do this from a group point of view </w:t>
-      </w:r>
-      <w:proofErr w:type="gramStart"/>
-      <w:r>
-        <w:rPr>
-          <w:color w:val="212121"/>
-        </w:rPr>
-        <w:t>and also</w:t>
-      </w:r>
-      <w:proofErr w:type="gramEnd"/>
-      <w:r>
-        <w:rPr>
-          <w:color w:val="212121"/>
-        </w:rPr>
-        <w:t xml:space="preserve"> for myself. I often use the black hat when I go proceed on taking risks while working. This has sometimes been difficult as it can impact my overall performance during the rest of the year. As an example, I chose to not hand up a computing industry project until I had rewritten aspects of it and submitted it a day later. I was under pressure and felt that I would be better to lose a small percentage of my overall mark. I realised that I needed to speed up my other work so that I can get everything completed by the due date. I have got better at figuring out the schedule problem using my own judgement, and this has led to me making better decisions this semester. I have also had similar situations with group work which I discuss later from a team working point of view.” </w:t>
+        <w:t xml:space="preserve">“When I’m doing assignments I always try to think through the project and outline the work on paper. I have had to learn to develop good decision making and sometimes I have had to take the odd risk. I have found that using the “six hats” approach by Edward de Bono, I am able to now just do this from a group point of view and also for myself. I often use the black hat when I go proceed on taking risks while working. This has sometimes been difficult as it can impact my overall performance during the rest of the year. As an example, I chose to not hand up a computing industry project until I had rewritten aspects of it and submitted it a day later. I was under pressure and felt that I would be better to lose a small percentage of my overall mark. I realised that I needed to speed up my other work so that I can get everything completed by the due date. I have got better at figuring out the schedule problem using my own judgement, and this has led to me making better decisions this semester. I have also had similar situations with group work which I discuss later from a team working point of view.” </w:t>
       </w:r>
     </w:p>
     <w:p>
@@ -1474,23 +1523,7 @@
         <w:t>“</w:t>
       </w:r>
       <w:r>
-        <w:t xml:space="preserve">I received my first C.A. ever for XXXXXXXXXX. Our lecturer provided us with a brief and a template to follow when creating our projects which were documents that I had never seen before. The wording and structure baffled me and left me in a very nervous state as I was afraid. I wouldn’t be able to complete this project. I then went through my notes from earlier in the semester in XXXXXXXXXXXXXXXX where we discussed the steps in </w:t>
-      </w:r>
-      <w:proofErr w:type="gramStart"/>
-      <w:r>
-        <w:t>making a decision</w:t>
-      </w:r>
-      <w:proofErr w:type="gramEnd"/>
-      <w:r>
-        <w:t xml:space="preserve">. In this class we were shown that it is key during any tough situation to identify the problem and look at the characteristics of this problem and its criteria so that you can effectively analyse a problem and solve it. I used this strategy with my XXXXXXXXX </w:t>
-      </w:r>
-      <w:proofErr w:type="gramStart"/>
-      <w:r>
-        <w:t>C.A.</w:t>
-      </w:r>
-      <w:proofErr w:type="gramEnd"/>
-      <w:r>
-        <w:t xml:space="preserve"> and it helped immensely. I was able to understand better what my lecturer was asking of me and make the assignment much more approachable.</w:t>
+        <w:t>I received my first C.A. ever for XXXXXXXXXX. Our lecturer provided us with a brief and a template to follow when creating our projects which were documents that I had never seen before. The wording and structure baffled me and left me in a very nervous state as I was afraid. I wouldn’t be able to complete this project. I then went through my notes from earlier in the semester in XXXXXXXXXXXXXXXX where we discussed the steps in making a decision. In this class we were shown that it is key during any tough situation to identify the problem and look at the characteristics of this problem and its criteria so that you can effectively analyse a problem and solve it. I used this strategy with my XXXXXXXXX C.A. and it helped immensely. I was able to understand better what my lecturer was asking of me and make the assignment much more approachable.</w:t>
       </w:r>
       <w:r>
         <w:rPr>

</xml_diff>

<commit_message>
3rd commit, website fully functioning with minigame, gallery, contact form and JS to manipulate the DOM on all pages
</commit_message>
<xml_diff>
--- a/Web Design and Development CA.docx
+++ b/Web Design and Development CA.docx
@@ -227,6 +227,7 @@
               <w:szCs w:val="50"/>
             </w:rPr>
           </w:pPr>
+          <w:proofErr w:type="gramStart"/>
           <w:r>
             <w:rPr>
               <w:rFonts w:ascii="Times New Roman" w:hAnsi="Times New Roman" w:cs="Times New Roman"/>
@@ -234,7 +235,17 @@
               <w:sz w:val="50"/>
               <w:szCs w:val="50"/>
             </w:rPr>
-            <w:t>Benefit of Education Website Report</w:t>
+            <w:t>Benefit</w:t>
+          </w:r>
+          <w:proofErr w:type="gramEnd"/>
+          <w:r>
+            <w:rPr>
+              <w:rFonts w:ascii="Times New Roman" w:hAnsi="Times New Roman" w:cs="Times New Roman"/>
+              <w:color w:val="4F81BD" w:themeColor="accent1"/>
+              <w:sz w:val="50"/>
+              <w:szCs w:val="50"/>
+            </w:rPr>
+            <w:t xml:space="preserve"> of Education Website Report</w:t>
           </w:r>
         </w:p>
         <w:p>
@@ -512,29 +523,6 @@
               <w:lang w:val="en-GB"/>
             </w:rPr>
             <w:t>8929</w:t>
-          </w:r>
-        </w:p>
-        <w:p>
-          <w:pPr>
-            <w:pStyle w:val="NoSpacing"/>
-            <w:jc w:val="center"/>
-            <w:rPr>
-              <w:rFonts w:ascii="Times New Roman" w:hAnsi="Times New Roman" w:cs="Times New Roman"/>
-              <w:color w:val="595959" w:themeColor="text1" w:themeTint="A6"/>
-              <w:sz w:val="32"/>
-              <w:szCs w:val="32"/>
-              <w:lang w:val="en-GB"/>
-            </w:rPr>
-          </w:pPr>
-          <w:r>
-            <w:rPr>
-              <w:rFonts w:ascii="Times New Roman" w:hAnsi="Times New Roman" w:cs="Times New Roman"/>
-              <w:color w:val="595959" w:themeColor="text1" w:themeTint="A6"/>
-              <w:sz w:val="32"/>
-              <w:szCs w:val="32"/>
-              <w:lang w:val="en-GB"/>
-            </w:rPr>
-            <w:t>BACHELOR</w:t>
           </w:r>
         </w:p>
         <w:p>
@@ -983,8 +971,13 @@
         </w:numPr>
       </w:pPr>
       <w:r>
-        <w:t>Create link for infinityFree</w:t>
-      </w:r>
+        <w:t xml:space="preserve">Create link for </w:t>
+      </w:r>
+      <w:proofErr w:type="spellStart"/>
+      <w:r>
+        <w:t>infinityFree</w:t>
+      </w:r>
+      <w:proofErr w:type="spellEnd"/>
     </w:p>
     <w:p>
       <w:pPr>
@@ -1101,7 +1094,15 @@
         </w:numPr>
       </w:pPr>
       <w:r>
-        <w:t>Link to video demonstration (yt)</w:t>
+        <w:t>Link to video demonstration (</w:t>
+      </w:r>
+      <w:proofErr w:type="spellStart"/>
+      <w:r>
+        <w:t>yt</w:t>
+      </w:r>
+      <w:proofErr w:type="spellEnd"/>
+      <w:r>
+        <w:t>)</w:t>
       </w:r>
     </w:p>
     <w:p>
@@ -1229,61 +1230,17 @@
         <w:t>Form with 5 fields</w:t>
       </w:r>
       <w:r>
-        <w:t xml:space="preserve"> and JS for validation</w:t>
-      </w:r>
-    </w:p>
-    <w:p>
-      <w:pPr>
-        <w:pStyle w:val="ListParagraph"/>
-        <w:numPr>
-          <w:ilvl w:val="0"/>
-          <w:numId w:val="5"/>
-        </w:numPr>
+        <w:t xml:space="preserve"> </w:t>
+      </w:r>
+      <w:r>
         <w:rPr>
           <w:b/>
           <w:bCs/>
-          <w:sz w:val="32"/>
-          <w:szCs w:val="32"/>
-        </w:rPr>
-      </w:pPr>
-      <w:r>
-        <w:t>Mini Game</w:t>
-      </w:r>
-    </w:p>
-    <w:p>
-      <w:pPr>
-        <w:pStyle w:val="ListParagraph"/>
-        <w:numPr>
-          <w:ilvl w:val="0"/>
-          <w:numId w:val="5"/>
-        </w:numPr>
-        <w:rPr>
-          <w:b/>
-          <w:bCs/>
-          <w:sz w:val="32"/>
-          <w:szCs w:val="32"/>
-        </w:rPr>
-      </w:pPr>
-      <w:r>
-        <w:t>DOM each page</w:t>
-      </w:r>
-      <w:r>
-        <w:t xml:space="preserve"> (click text to reveal more, </w:t>
-      </w:r>
-      <w:r>
-        <w:t xml:space="preserve">onmouse over to find about more about </w:t>
-      </w:r>
-      <w:r>
-        <w:t>image</w:t>
-      </w:r>
-      <w:r>
-        <w:t>, click authors name to find recommended reading</w:t>
-      </w:r>
-      <w:r>
-        <w:t>, click to hide text and try to answer questions</w:t>
-      </w:r>
-      <w:r>
-        <w:t xml:space="preserve"> click to reveal answers then</w:t>
+          <w:i/>
+          <w:iCs/>
+          <w:u w:val="single"/>
+        </w:rPr>
+        <w:t>and JS for validation</w:t>
       </w:r>
     </w:p>
     <w:p>
@@ -1311,8 +1268,23 @@
           <w:iCs/>
           <w:u w:val="single"/>
         </w:rPr>
-        <w:t>Responsive, link to each site working</w:t>
-      </w:r>
+        <w:t>Mini Game</w:t>
+      </w:r>
+    </w:p>
+    <w:p>
+      <w:pPr>
+        <w:pStyle w:val="ListParagraph"/>
+        <w:numPr>
+          <w:ilvl w:val="0"/>
+          <w:numId w:val="5"/>
+        </w:numPr>
+        <w:rPr>
+          <w:b/>
+          <w:bCs/>
+          <w:sz w:val="32"/>
+          <w:szCs w:val="32"/>
+        </w:rPr>
+      </w:pPr>
       <w:r>
         <w:rPr>
           <w:b/>
@@ -1321,7 +1293,78 @@
           <w:iCs/>
           <w:u w:val="single"/>
         </w:rPr>
-        <w:t xml:space="preserve"> on nav bar</w:t>
+        <w:t>DOM each page</w:t>
+      </w:r>
+      <w:r>
+        <w:t xml:space="preserve"> (</w:t>
+      </w:r>
+      <w:r>
+        <w:rPr>
+          <w:b/>
+          <w:bCs/>
+          <w:i/>
+          <w:iCs/>
+          <w:u w:val="single"/>
+        </w:rPr>
+        <w:t>click text to reveal more</w:t>
+      </w:r>
+      <w:r>
+        <w:rPr>
+          <w:b/>
+          <w:bCs/>
+          <w:i/>
+          <w:iCs/>
+          <w:u w:val="single"/>
+        </w:rPr>
+        <w:t xml:space="preserve">, </w:t>
+      </w:r>
+      <w:proofErr w:type="spellStart"/>
+      <w:r>
+        <w:rPr>
+          <w:b/>
+          <w:bCs/>
+          <w:i/>
+          <w:iCs/>
+          <w:u w:val="single"/>
+        </w:rPr>
+        <w:t>onmouse</w:t>
+      </w:r>
+      <w:proofErr w:type="spellEnd"/>
+      <w:r>
+        <w:rPr>
+          <w:b/>
+          <w:bCs/>
+          <w:i/>
+          <w:iCs/>
+          <w:u w:val="single"/>
+        </w:rPr>
+        <w:t xml:space="preserve"> over to find about more about </w:t>
+      </w:r>
+      <w:r>
+        <w:rPr>
+          <w:b/>
+          <w:bCs/>
+          <w:i/>
+          <w:iCs/>
+          <w:u w:val="single"/>
+        </w:rPr>
+        <w:t>image</w:t>
+      </w:r>
+      <w:r>
+        <w:t xml:space="preserve">, </w:t>
+      </w:r>
+      <w:r>
+        <w:rPr>
+          <w:b/>
+          <w:bCs/>
+          <w:i/>
+          <w:iCs/>
+          <w:u w:val="single"/>
+        </w:rPr>
+        <w:t>click authors name to find recommended reading</w:t>
+      </w:r>
+      <w:r>
+        <w:t xml:space="preserve">, </w:t>
       </w:r>
     </w:p>
     <w:p>
@@ -1334,15 +1377,32 @@
         <w:rPr>
           <w:b/>
           <w:bCs/>
+          <w:i/>
+          <w:iCs/>
           <w:sz w:val="32"/>
           <w:szCs w:val="32"/>
-        </w:rPr>
-      </w:pPr>
-      <w:r>
-        <w:t xml:space="preserve">For further reading have list of 5-7 authors and 3-5 books of theirs, </w:t>
-      </w:r>
-      <w:r>
-        <w:t>reveal books when mouse over or click</w:t>
+          <w:u w:val="single"/>
+        </w:rPr>
+      </w:pPr>
+      <w:r>
+        <w:rPr>
+          <w:b/>
+          <w:bCs/>
+          <w:i/>
+          <w:iCs/>
+          <w:u w:val="single"/>
+        </w:rPr>
+        <w:t>Responsive, link to each site working</w:t>
+      </w:r>
+      <w:r>
+        <w:rPr>
+          <w:b/>
+          <w:bCs/>
+          <w:i/>
+          <w:iCs/>
+          <w:u w:val="single"/>
+        </w:rPr>
+        <w:t xml:space="preserve"> on nav bar</w:t>
       </w:r>
     </w:p>
     <w:p>
@@ -1408,7 +1468,21 @@
         <w:rPr>
           <w:color w:val="212121"/>
         </w:rPr>
-        <w:t xml:space="preserve">exponentially, all three of us would have more free time to ourselves while at the same time working together on all parts of the projects, be it the IPO chart or the Pseudocode, it did not matter as long as we were in contact we would get passed any problems that would arise. Although we did of course give specific roles to each group member, in my group there was three people, one of them was me, one was a friend from my last school and the other was a newly met friend I got to know when I started in this school.” </w:t>
+        <w:t xml:space="preserve">exponentially, all three of us would have more free time to ourselves while at the same time working together on all parts of the projects, be it the IPO chart or the Pseudocode, it did not matter as long as we were in contact we would get passed any problems that would arise. Although we did of course give specific roles to each group member, in my group there was three people, one of them was me, one was a friend from my last </w:t>
+      </w:r>
+      <w:proofErr w:type="gramStart"/>
+      <w:r>
+        <w:rPr>
+          <w:color w:val="212121"/>
+        </w:rPr>
+        <w:t>school</w:t>
+      </w:r>
+      <w:proofErr w:type="gramEnd"/>
+      <w:r>
+        <w:rPr>
+          <w:color w:val="212121"/>
+        </w:rPr>
+        <w:t xml:space="preserve"> and the other was a newly met friend I got to know when I started in this school.” </w:t>
       </w:r>
     </w:p>
     <w:p>
@@ -1462,7 +1536,35 @@
         <w:rPr>
           <w:color w:val="212121"/>
         </w:rPr>
-        <w:t xml:space="preserve">“When I’m doing assignments I always try to think through the project and outline the work on paper. I have had to learn to develop good decision making and sometimes I have had to take the odd risk. I have found that using the “six hats” approach by Edward de Bono, I am able to now just do this from a group point of view and also for myself. I often use the black hat when I go proceed on taking risks while working. This has sometimes been difficult as it can impact my overall performance during the rest of the year. As an example, I chose to not hand up a computing industry project until I had rewritten aspects of it and submitted it a day later. I was under pressure and felt that I would be better to lose a small percentage of my overall mark. I realised that I needed to speed up my other work so that I can get everything completed by the due date. I have got better at figuring out the schedule problem using my own judgement, and this has led to me making better decisions this semester. I have also had similar situations with group work which I discuss later from a team working point of view.” </w:t>
+        <w:t xml:space="preserve">“When I’m doing </w:t>
+      </w:r>
+      <w:proofErr w:type="gramStart"/>
+      <w:r>
+        <w:rPr>
+          <w:color w:val="212121"/>
+        </w:rPr>
+        <w:t>assignments</w:t>
+      </w:r>
+      <w:proofErr w:type="gramEnd"/>
+      <w:r>
+        <w:rPr>
+          <w:color w:val="212121"/>
+        </w:rPr>
+        <w:t xml:space="preserve"> I always try to think through the project and outline the work on paper. I have had to learn to develop good decision making and sometimes I have had to take the odd risk. I have found that using the “six hats” approach by Edward de Bono, I am able to now just do this from a group point of view </w:t>
+      </w:r>
+      <w:proofErr w:type="gramStart"/>
+      <w:r>
+        <w:rPr>
+          <w:color w:val="212121"/>
+        </w:rPr>
+        <w:t>and also</w:t>
+      </w:r>
+      <w:proofErr w:type="gramEnd"/>
+      <w:r>
+        <w:rPr>
+          <w:color w:val="212121"/>
+        </w:rPr>
+        <w:t xml:space="preserve"> for myself. I often use the black hat when I go proceed on taking risks while working. This has sometimes been difficult as it can impact my overall performance during the rest of the year. As an example, I chose to not hand up a computing industry project until I had rewritten aspects of it and submitted it a day later. I was under pressure and felt that I would be better to lose a small percentage of my overall mark. I realised that I needed to speed up my other work so that I can get everything completed by the due date. I have got better at figuring out the schedule problem using my own judgement, and this has led to me making better decisions this semester. I have also had similar situations with group work which I discuss later from a team working point of view.” </w:t>
       </w:r>
     </w:p>
     <w:p>
@@ -1523,7 +1625,23 @@
         <w:t>“</w:t>
       </w:r>
       <w:r>
-        <w:t>I received my first C.A. ever for XXXXXXXXXX. Our lecturer provided us with a brief and a template to follow when creating our projects which were documents that I had never seen before. The wording and structure baffled me and left me in a very nervous state as I was afraid. I wouldn’t be able to complete this project. I then went through my notes from earlier in the semester in XXXXXXXXXXXXXXXX where we discussed the steps in making a decision. In this class we were shown that it is key during any tough situation to identify the problem and look at the characteristics of this problem and its criteria so that you can effectively analyse a problem and solve it. I used this strategy with my XXXXXXXXX C.A. and it helped immensely. I was able to understand better what my lecturer was asking of me and make the assignment much more approachable.</w:t>
+        <w:t xml:space="preserve">I received my first C.A. ever for XXXXXXXXXX. Our lecturer provided us with a brief and a template to follow when creating our projects which were documents that I had never seen before. The wording and structure baffled me and left me in a very nervous state as I was afraid. I wouldn’t be able to complete this project. I then went through my notes from earlier in the semester in XXXXXXXXXXXXXXXX where we discussed the steps in </w:t>
+      </w:r>
+      <w:proofErr w:type="gramStart"/>
+      <w:r>
+        <w:t>making a decision</w:t>
+      </w:r>
+      <w:proofErr w:type="gramEnd"/>
+      <w:r>
+        <w:t xml:space="preserve">. In this class we were shown that it is key during any tough situation to identify the problem and look at the characteristics of this problem and its criteria so that you can effectively analyse a problem and solve it. I used this strategy with my XXXXXXXXX </w:t>
+      </w:r>
+      <w:proofErr w:type="gramStart"/>
+      <w:r>
+        <w:t>C.A.</w:t>
+      </w:r>
+      <w:proofErr w:type="gramEnd"/>
+      <w:r>
+        <w:t xml:space="preserve"> and it helped immensely. I was able to understand better what my lecturer was asking of me and make the assignment much more approachable.</w:t>
       </w:r>
       <w:r>
         <w:rPr>

</xml_diff>

<commit_message>
4th Commit, full website finsihed, CSS complete as well just need to deploy and validate/test
</commit_message>
<xml_diff>
--- a/Web Design and Development CA.docx
+++ b/Web Design and Development CA.docx
@@ -227,7 +227,6 @@
               <w:szCs w:val="50"/>
             </w:rPr>
           </w:pPr>
-          <w:proofErr w:type="gramStart"/>
           <w:r>
             <w:rPr>
               <w:rFonts w:ascii="Times New Roman" w:hAnsi="Times New Roman" w:cs="Times New Roman"/>
@@ -235,17 +234,7 @@
               <w:sz w:val="50"/>
               <w:szCs w:val="50"/>
             </w:rPr>
-            <w:t>Benefit</w:t>
-          </w:r>
-          <w:proofErr w:type="gramEnd"/>
-          <w:r>
-            <w:rPr>
-              <w:rFonts w:ascii="Times New Roman" w:hAnsi="Times New Roman" w:cs="Times New Roman"/>
-              <w:color w:val="4F81BD" w:themeColor="accent1"/>
-              <w:sz w:val="50"/>
-              <w:szCs w:val="50"/>
-            </w:rPr>
-            <w:t xml:space="preserve"> of Education Website Report</w:t>
+            <w:t>Benefit of Education Website Report</w:t>
           </w:r>
         </w:p>
         <w:p>
@@ -1437,53 +1426,332 @@
     <w:p>
       <w:pPr>
         <w:pStyle w:val="Heading1"/>
-        <w:rPr>
-          <w:rFonts w:cs="Times New Roman"/>
-          <w:sz w:val="24"/>
-          <w:szCs w:val="24"/>
-        </w:rPr>
-      </w:pPr>
-      <w:bookmarkStart w:id="1" w:name="_Toc204635542"/>
+      </w:pPr>
       <w:r>
         <w:lastRenderedPageBreak/>
-        <w:t>Week 2</w:t>
-      </w:r>
-      <w:bookmarkEnd w:id="1"/>
-    </w:p>
-    <w:p>
-      <w:pPr>
-        <w:pStyle w:val="Default"/>
-        <w:jc w:val="both"/>
-      </w:pPr>
-      <w:r>
-        <w:t>“I used to think that I did no great in groups. I am a person who enjoys only to observe. I believed I learned better when I was on my own, even though I understood group working had more positive beliefs, I was more comfortable with the lecture-based approach since primary school and rejected any kind of group work just because it needed effect, not because it had a collaborative learning approach. However, during my group project for the module problem solving and programming concepts in National College of Ireland, I came to know that I learn more effectively when I work in groups. Working in a group was an amazing</w:t>
-      </w:r>
-      <w:r>
+        <w:t>Project Report</w:t>
+      </w:r>
+    </w:p>
+    <w:p>
+      <w:pPr>
+        <w:rPr>
+          <w:sz w:val="24"/>
+          <w:szCs w:val="24"/>
+        </w:rPr>
+      </w:pPr>
+      <w:r>
+        <w:rPr>
+          <w:sz w:val="24"/>
+          <w:szCs w:val="24"/>
+        </w:rPr>
+        <w:t xml:space="preserve">I started the project off by </w:t>
+      </w:r>
+      <w:r>
+        <w:rPr>
+          <w:sz w:val="24"/>
+          <w:szCs w:val="24"/>
+        </w:rPr>
+        <w:t>ma</w:t>
+      </w:r>
+      <w:r>
+        <w:rPr>
+          <w:sz w:val="24"/>
+          <w:szCs w:val="24"/>
+        </w:rPr>
+        <w:t>king</w:t>
+      </w:r>
+      <w:r>
+        <w:rPr>
+          <w:sz w:val="24"/>
+          <w:szCs w:val="24"/>
+        </w:rPr>
+        <w:t xml:space="preserve"> a rough plan on what the project requires</w:t>
+      </w:r>
+      <w:r>
+        <w:rPr>
+          <w:sz w:val="24"/>
+          <w:szCs w:val="24"/>
+        </w:rPr>
+        <w:t xml:space="preserve"> and a rough plan for the website as well just to make sure I knew what I had to include. Shortly afterwards I created a sitemap so I could have a rough idea on how my website woul</w:t>
+      </w:r>
+      <w:r>
+        <w:rPr>
+          <w:sz w:val="24"/>
+          <w:szCs w:val="24"/>
+        </w:rPr>
+        <w:t>d look. After the sitemap I created a wireframe for each page so I could design how I envisioned each page to look.</w:t>
+      </w:r>
+    </w:p>
+    <w:p>
+      <w:pPr>
+        <w:rPr>
+          <w:sz w:val="24"/>
+          <w:szCs w:val="24"/>
+        </w:rPr>
+      </w:pPr>
+      <w:r>
+        <w:rPr>
+          <w:sz w:val="24"/>
+          <w:szCs w:val="24"/>
+        </w:rPr>
+        <w:t xml:space="preserve"> I continued by </w:t>
+      </w:r>
+      <w:r>
+        <w:rPr>
+          <w:sz w:val="24"/>
+          <w:szCs w:val="24"/>
+        </w:rPr>
+        <w:t xml:space="preserve">revising the slides that we had from our module on Moodle and practising a few of the older examples. </w:t>
+      </w:r>
+      <w:r>
+        <w:rPr>
+          <w:sz w:val="24"/>
+          <w:szCs w:val="24"/>
+        </w:rPr>
+        <w:t xml:space="preserve"> Once I brushed the cobwebs </w:t>
+      </w:r>
+      <w:r>
+        <w:rPr>
+          <w:sz w:val="24"/>
+          <w:szCs w:val="24"/>
+        </w:rPr>
+        <w:t>off,</w:t>
+      </w:r>
+      <w:r>
+        <w:rPr>
+          <w:sz w:val="24"/>
+          <w:szCs w:val="24"/>
+        </w:rPr>
+        <w:t xml:space="preserve"> I began by building the index page.</w:t>
+      </w:r>
+      <w:r>
+        <w:rPr>
+          <w:sz w:val="24"/>
+          <w:szCs w:val="24"/>
+        </w:rPr>
+        <w:t xml:space="preserve"> My first </w:t>
+      </w:r>
+      <w:r>
+        <w:rPr>
+          <w:sz w:val="24"/>
+          <w:szCs w:val="24"/>
+        </w:rPr>
+        <w:t>plan was to make a functional home page with bootstrap and then to create a navigation bar.</w:t>
+      </w:r>
+      <w:r>
+        <w:rPr>
+          <w:sz w:val="24"/>
+          <w:szCs w:val="24"/>
+        </w:rPr>
         <w:t xml:space="preserve"> </w:t>
       </w:r>
       <w:r>
-        <w:t xml:space="preserve">journey for me, there was both interesting and difficult moments while preparing the group project work. This first question our group came up with was “Who will do what for our project”, how we will keep in contact and eventually we came to the conclusion that it would be more effective if we uploaded our individual work using google drive that way all of us could effectively edit any wrong doing or grammar mistakes and it would speed up our project </w:t>
-      </w:r>
-      <w:r>
-        <w:rPr>
-          <w:color w:val="212121"/>
-        </w:rPr>
-        <w:t xml:space="preserve">exponentially, all three of us would have more free time to ourselves while at the same time working together on all parts of the projects, be it the IPO chart or the Pseudocode, it did not matter as long as we were in contact we would get passed any problems that would arise. Although we did of course give specific roles to each group member, in my group there was three people, one of them was me, one was a friend from my last </w:t>
-      </w:r>
-      <w:proofErr w:type="gramStart"/>
-      <w:r>
-        <w:rPr>
-          <w:color w:val="212121"/>
-        </w:rPr>
-        <w:t>school</w:t>
-      </w:r>
-      <w:proofErr w:type="gramEnd"/>
-      <w:r>
-        <w:rPr>
-          <w:color w:val="212121"/>
-        </w:rPr>
-        <w:t xml:space="preserve"> and the other was a newly met friend I got to know when I started in this school.” </w:t>
-      </w:r>
+        <w:rPr>
+          <w:sz w:val="24"/>
+          <w:szCs w:val="24"/>
+        </w:rPr>
+        <w:t xml:space="preserve">After that was </w:t>
+      </w:r>
+      <w:r>
+        <w:rPr>
+          <w:sz w:val="24"/>
+          <w:szCs w:val="24"/>
+        </w:rPr>
+        <w:t>implemented,</w:t>
+      </w:r>
+      <w:r>
+        <w:rPr>
+          <w:sz w:val="24"/>
+          <w:szCs w:val="24"/>
+        </w:rPr>
+        <w:t xml:space="preserve"> I looked to create the other 3 pages and make sure they could all be accessed through the navigation bar </w:t>
+      </w:r>
+      <w:r>
+        <w:rPr>
+          <w:sz w:val="24"/>
+          <w:szCs w:val="24"/>
+        </w:rPr>
+        <w:t xml:space="preserve">and that they would all link to each other. Once created I made my first commit on GitHub. </w:t>
+      </w:r>
+    </w:p>
+    <w:p>
+      <w:pPr>
+        <w:rPr>
+          <w:sz w:val="24"/>
+          <w:szCs w:val="24"/>
+        </w:rPr>
+      </w:pPr>
+      <w:r>
+        <w:rPr>
+          <w:sz w:val="24"/>
+          <w:szCs w:val="24"/>
+        </w:rPr>
+        <w:t>Next,</w:t>
+      </w:r>
+      <w:r>
+        <w:rPr>
+          <w:sz w:val="24"/>
+          <w:szCs w:val="24"/>
+        </w:rPr>
+        <w:t xml:space="preserve"> I looked to start adding content to the page, as soon as that was added I used JavaScript to </w:t>
+      </w:r>
+      <w:r>
+        <w:rPr>
+          <w:sz w:val="24"/>
+          <w:szCs w:val="24"/>
+        </w:rPr>
+        <w:t>manipulate the DOM on the home and contact page. On the home page I added buttons that once clicked it would change the text. On the contact page I added authors of famous books and once you click their name it changes the text to one of their titles. I also added a form with 5 fields and then used JavaScript for validation. This was my second commit on GitHub.</w:t>
+      </w:r>
+    </w:p>
+    <w:p>
+      <w:pPr>
+        <w:rPr>
+          <w:sz w:val="24"/>
+          <w:szCs w:val="24"/>
+        </w:rPr>
+      </w:pPr>
+      <w:r>
+        <w:rPr>
+          <w:sz w:val="24"/>
+          <w:szCs w:val="24"/>
+        </w:rPr>
+        <w:t xml:space="preserve">While I had a good portion of the website </w:t>
+      </w:r>
+      <w:r>
+        <w:rPr>
+          <w:sz w:val="24"/>
+          <w:szCs w:val="24"/>
+        </w:rPr>
+        <w:t>done,</w:t>
+      </w:r>
+      <w:r>
+        <w:rPr>
+          <w:sz w:val="24"/>
+          <w:szCs w:val="24"/>
+        </w:rPr>
+        <w:t xml:space="preserve"> I still had to make a mini game </w:t>
+      </w:r>
+      <w:r>
+        <w:rPr>
+          <w:sz w:val="24"/>
+          <w:szCs w:val="24"/>
+        </w:rPr>
+        <w:t>and</w:t>
+      </w:r>
+      <w:r>
+        <w:rPr>
+          <w:sz w:val="24"/>
+          <w:szCs w:val="24"/>
+        </w:rPr>
+        <w:t xml:space="preserve"> manipulate the DOM on the last 2 pages. On the home page I created a mini game using randomisation where you </w:t>
+      </w:r>
+      <w:r>
+        <w:rPr>
+          <w:sz w:val="24"/>
+          <w:szCs w:val="24"/>
+        </w:rPr>
+        <w:t>must</w:t>
+      </w:r>
+      <w:r>
+        <w:rPr>
+          <w:sz w:val="24"/>
+          <w:szCs w:val="24"/>
+        </w:rPr>
+        <w:t xml:space="preserve"> guess the number that the site randomly generates. </w:t>
+      </w:r>
+      <w:r>
+        <w:rPr>
+          <w:sz w:val="24"/>
+          <w:szCs w:val="24"/>
+        </w:rPr>
+        <w:t xml:space="preserve">Afterwards I added a mouse over event on the gallery page, changing the image to a different image once you brought the </w:t>
+      </w:r>
+      <w:r>
+        <w:rPr>
+          <w:sz w:val="24"/>
+          <w:szCs w:val="24"/>
+        </w:rPr>
+        <w:t>mouse over and then reverting to the original image once the mouse exited the element. On the about page I added an image that once clicked to change into a body of text and then I also added a button that links directly to the contact page. This was my third commit on GitHub.</w:t>
+      </w:r>
+    </w:p>
+    <w:p>
+      <w:pPr>
+        <w:rPr>
+          <w:sz w:val="24"/>
+          <w:szCs w:val="24"/>
+        </w:rPr>
+      </w:pPr>
+      <w:r>
+        <w:rPr>
+          <w:sz w:val="24"/>
+          <w:szCs w:val="24"/>
+        </w:rPr>
+        <w:t xml:space="preserve">The website was </w:t>
+      </w:r>
+      <w:r>
+        <w:rPr>
+          <w:sz w:val="24"/>
+          <w:szCs w:val="24"/>
+        </w:rPr>
+        <w:t>done;</w:t>
+      </w:r>
+      <w:r>
+        <w:rPr>
+          <w:sz w:val="24"/>
+          <w:szCs w:val="24"/>
+        </w:rPr>
+        <w:t xml:space="preserve"> I had every feature I needed so now I just had to add the remaining content such as the right pictures and text. I proceeded with styling the website using CSS, just slight changes in text colour </w:t>
+      </w:r>
+      <w:r>
+        <w:rPr>
+          <w:sz w:val="24"/>
+          <w:szCs w:val="24"/>
+        </w:rPr>
+        <w:t>and</w:t>
+      </w:r>
+      <w:r>
+        <w:rPr>
+          <w:sz w:val="24"/>
+          <w:szCs w:val="24"/>
+        </w:rPr>
+        <w:t xml:space="preserve"> </w:t>
+      </w:r>
+      <w:r>
+        <w:rPr>
+          <w:sz w:val="24"/>
+          <w:szCs w:val="24"/>
+        </w:rPr>
+        <w:t xml:space="preserve">changing the background colour of each section. I also changed the colour of the buttons on each page and added a white border to make it look sleeker. </w:t>
+      </w:r>
+    </w:p>
+    <w:p>
+      <w:pPr>
+        <w:rPr>
+          <w:b/>
+          <w:bCs/>
+          <w:sz w:val="24"/>
+          <w:szCs w:val="24"/>
+        </w:rPr>
+      </w:pPr>
+      <w:r>
+        <w:rPr>
+          <w:b/>
+          <w:bCs/>
+          <w:sz w:val="24"/>
+          <w:szCs w:val="24"/>
+        </w:rPr>
+        <w:t xml:space="preserve">Image Optimization </w:t>
+      </w:r>
+    </w:p>
+    <w:p>
+      <w:pPr>
+        <w:rPr>
+          <w:b/>
+          <w:bCs/>
+          <w:sz w:val="24"/>
+          <w:szCs w:val="24"/>
+        </w:rPr>
+      </w:pPr>
     </w:p>
     <w:p>
       <w:pPr>
@@ -1520,52 +1788,12 @@
           <w:szCs w:val="24"/>
         </w:rPr>
       </w:pPr>
-      <w:bookmarkStart w:id="2" w:name="_Toc204635543"/>
+      <w:bookmarkStart w:id="1" w:name="_Toc204635543"/>
       <w:r>
         <w:lastRenderedPageBreak/>
         <w:t>Week 3</w:t>
       </w:r>
-      <w:bookmarkEnd w:id="2"/>
-    </w:p>
-    <w:p>
-      <w:pPr>
-        <w:pStyle w:val="Default"/>
-        <w:jc w:val="both"/>
-      </w:pPr>
-      <w:r>
-        <w:rPr>
-          <w:color w:val="212121"/>
-        </w:rPr>
-        <w:t xml:space="preserve">“When I’m doing </w:t>
-      </w:r>
-      <w:proofErr w:type="gramStart"/>
-      <w:r>
-        <w:rPr>
-          <w:color w:val="212121"/>
-        </w:rPr>
-        <w:t>assignments</w:t>
-      </w:r>
-      <w:proofErr w:type="gramEnd"/>
-      <w:r>
-        <w:rPr>
-          <w:color w:val="212121"/>
-        </w:rPr>
-        <w:t xml:space="preserve"> I always try to think through the project and outline the work on paper. I have had to learn to develop good decision making and sometimes I have had to take the odd risk. I have found that using the “six hats” approach by Edward de Bono, I am able to now just do this from a group point of view </w:t>
-      </w:r>
-      <w:proofErr w:type="gramStart"/>
-      <w:r>
-        <w:rPr>
-          <w:color w:val="212121"/>
-        </w:rPr>
-        <w:t>and also</w:t>
-      </w:r>
-      <w:proofErr w:type="gramEnd"/>
-      <w:r>
-        <w:rPr>
-          <w:color w:val="212121"/>
-        </w:rPr>
-        <w:t xml:space="preserve"> for myself. I often use the black hat when I go proceed on taking risks while working. This has sometimes been difficult as it can impact my overall performance during the rest of the year. As an example, I chose to not hand up a computing industry project until I had rewritten aspects of it and submitted it a day later. I was under pressure and felt that I would be better to lose a small percentage of my overall mark. I realised that I needed to speed up my other work so that I can get everything completed by the due date. I have got better at figuring out the schedule problem using my own judgement, and this has led to me making better decisions this semester. I have also had similar situations with group work which I discuss later from a team working point of view.” </w:t>
-      </w:r>
+      <w:bookmarkEnd w:id="1"/>
     </w:p>
     <w:p>
       <w:pPr>
@@ -1602,12 +1830,12 @@
           <w:szCs w:val="24"/>
         </w:rPr>
       </w:pPr>
-      <w:bookmarkStart w:id="3" w:name="_Toc204635544"/>
+      <w:bookmarkStart w:id="2" w:name="_Toc204635544"/>
       <w:r>
         <w:lastRenderedPageBreak/>
         <w:t>Week 4</w:t>
       </w:r>
-      <w:bookmarkEnd w:id="3"/>
+      <w:bookmarkEnd w:id="2"/>
     </w:p>
     <w:p>
       <w:pPr>
@@ -1618,37 +1846,6 @@
           <w:lang w:eastAsia="en-GB"/>
         </w:rPr>
       </w:pPr>
-      <w:r>
-        <w:rPr>
-          <w:color w:val="212121"/>
-        </w:rPr>
-        <w:t>“</w:t>
-      </w:r>
-      <w:r>
-        <w:t xml:space="preserve">I received my first C.A. ever for XXXXXXXXXX. Our lecturer provided us with a brief and a template to follow when creating our projects which were documents that I had never seen before. The wording and structure baffled me and left me in a very nervous state as I was afraid. I wouldn’t be able to complete this project. I then went through my notes from earlier in the semester in XXXXXXXXXXXXXXXX where we discussed the steps in </w:t>
-      </w:r>
-      <w:proofErr w:type="gramStart"/>
-      <w:r>
-        <w:t>making a decision</w:t>
-      </w:r>
-      <w:proofErr w:type="gramEnd"/>
-      <w:r>
-        <w:t xml:space="preserve">. In this class we were shown that it is key during any tough situation to identify the problem and look at the characteristics of this problem and its criteria so that you can effectively analyse a problem and solve it. I used this strategy with my XXXXXXXXX </w:t>
-      </w:r>
-      <w:proofErr w:type="gramStart"/>
-      <w:r>
-        <w:t>C.A.</w:t>
-      </w:r>
-      <w:proofErr w:type="gramEnd"/>
-      <w:r>
-        <w:t xml:space="preserve"> and it helped immensely. I was able to understand better what my lecturer was asking of me and make the assignment much more approachable.</w:t>
-      </w:r>
-      <w:r>
-        <w:rPr>
-          <w:color w:val="212121"/>
-        </w:rPr>
-        <w:t>”</w:t>
-      </w:r>
     </w:p>
     <w:sectPr>
       <w:footerReference w:type="default" r:id="rId9"/>

</xml_diff>